<commit_message>
use Auto-default Structs,IntPtr and UIntPtr,Utf8 string literals,Allow new-lines in all Interpolations
</commit_message>
<xml_diff>
--- a/قابلیت های Csharp 11.docx
+++ b/قابلیت های Csharp 11.docx
@@ -655,7 +655,7 @@
         <w:bidi/>
         <w:jc w:val="both"/>
         <w:rPr>
-          <w:rFonts w:cstheme="minorHAnsi" w:hint="cs"/>
+          <w:rFonts w:cstheme="minorHAnsi"/>
           <w:sz w:val="32"/>
           <w:szCs w:val="32"/>
           <w:rtl/>
@@ -749,17 +749,7 @@
           <w:szCs w:val="32"/>
           <w:shd w:val="clear" w:color="auto" w:fill="FFFFFF"/>
         </w:rPr>
-        <w:t>in</w:t>
-      </w:r>
-      <w:r>
-        <w:rPr>
-          <w:rFonts w:cstheme="minorHAnsi"/>
-          <w:color w:val="161616"/>
-          <w:sz w:val="32"/>
-          <w:szCs w:val="32"/>
-          <w:shd w:val="clear" w:color="auto" w:fill="FFFFFF"/>
-        </w:rPr>
-        <w:t>terface</w:t>
+        <w:t>interface</w:t>
       </w:r>
       <w:r>
         <w:rPr>
@@ -1103,7 +1093,7 @@
         <w:bidi/>
         <w:jc w:val="both"/>
         <w:rPr>
-          <w:rFonts w:cstheme="minorHAnsi" w:hint="cs"/>
+          <w:rFonts w:cstheme="minorHAnsi"/>
           <w:sz w:val="32"/>
           <w:szCs w:val="32"/>
           <w:rtl/>
@@ -1390,138 +1380,627 @@
           <w:rtl/>
           <w:lang w:bidi="fa-IR"/>
         </w:rPr>
-        <w:t xml:space="preserve"> قبل از جمله و  در داخل جمله از دوتا کوتیشن جهت نمایش استفاده </w:t>
-      </w:r>
-      <w:r>
-        <w:rPr>
-          <w:rFonts w:cstheme="minorHAnsi" w:hint="cs"/>
-          <w:color w:val="333333"/>
-          <w:sz w:val="32"/>
-          <w:szCs w:val="32"/>
-          <w:shd w:val="clear" w:color="auto" w:fill="FFFFFF"/>
-          <w:rtl/>
-        </w:rPr>
-        <w:t>می</w:t>
-      </w:r>
-      <w:r>
-        <w:rPr>
-          <w:rFonts w:cstheme="minorHAnsi" w:hint="cs"/>
-          <w:color w:val="333333"/>
-          <w:sz w:val="32"/>
-          <w:szCs w:val="32"/>
-          <w:shd w:val="clear" w:color="auto" w:fill="FFFFFF"/>
-          <w:rtl/>
+        <w:t xml:space="preserve"> قبل از جمله و  در داخل جمله از دوتا کوتیشن جهت نمایش استفاده می کردیم. حال با استفاده از این قابلیت </w:t>
+      </w:r>
+      <w:r>
+        <w:rPr>
+          <w:rFonts w:cstheme="minorHAnsi"/>
+          <w:sz w:val="32"/>
+          <w:szCs w:val="32"/>
+          <w:lang w:bidi="fa-IR"/>
+        </w:rPr>
+        <w:t>C# 11</w:t>
+      </w:r>
+      <w:r>
+        <w:rPr>
+          <w:rFonts w:cstheme="minorHAnsi" w:hint="cs"/>
+          <w:sz w:val="32"/>
+          <w:szCs w:val="32"/>
+          <w:rtl/>
+          <w:lang w:bidi="fa-IR"/>
+        </w:rPr>
+        <w:t xml:space="preserve"> تنها کافیست جمله را بین سه تا کوتیشن قرار دهیم و قسمتی از متن که داخل تک کوتیشن نمایش داده شود را به همان صورت بنویسیم.(برای درک بهتر در پروژه اعلام شده نمونه ها در کلاس </w:t>
+      </w:r>
+      <w:proofErr w:type="spellStart"/>
+      <w:r>
+        <w:rPr>
+          <w:rFonts w:cstheme="minorHAnsi"/>
+          <w:sz w:val="32"/>
+          <w:szCs w:val="32"/>
+          <w:lang w:bidi="fa-IR"/>
+        </w:rPr>
+        <w:t>RawStringLiterals</w:t>
+      </w:r>
+      <w:proofErr w:type="spellEnd"/>
+      <w:r>
+        <w:rPr>
+          <w:rFonts w:cstheme="minorHAnsi" w:hint="cs"/>
+          <w:sz w:val="32"/>
+          <w:szCs w:val="32"/>
+          <w:rtl/>
+          <w:lang w:bidi="fa-IR"/>
+        </w:rPr>
+        <w:t xml:space="preserve"> پیاده سازی شده اند).</w:t>
+      </w:r>
+    </w:p>
+    <w:p>
+      <w:pPr>
+        <w:bidi/>
+        <w:jc w:val="both"/>
+        <w:rPr>
+          <w:rFonts w:cstheme="minorHAnsi" w:hint="cs"/>
+          <w:sz w:val="32"/>
+          <w:szCs w:val="32"/>
+          <w:rtl/>
+          <w:lang w:bidi="fa-IR"/>
+        </w:rPr>
+      </w:pPr>
+    </w:p>
+    <w:p>
+      <w:pPr>
+        <w:pStyle w:val="ListParagraph"/>
+        <w:numPr>
+          <w:ilvl w:val="0"/>
+          <w:numId w:val="1"/>
+        </w:numPr>
+        <w:bidi/>
+        <w:jc w:val="both"/>
+        <w:rPr>
+          <w:rFonts w:cstheme="minorHAnsi"/>
+          <w:sz w:val="32"/>
+          <w:szCs w:val="32"/>
+          <w:lang w:bidi="fa-IR"/>
+        </w:rPr>
+      </w:pPr>
+      <w:bookmarkStart w:id="0" w:name="_GoBack"/>
+      <w:r>
+        <w:rPr>
+          <w:rFonts w:cstheme="minorHAnsi"/>
+          <w:sz w:val="32"/>
+          <w:szCs w:val="32"/>
+          <w:lang w:bidi="fa-IR"/>
+        </w:rPr>
+        <w:t xml:space="preserve">Allow new-lines in all </w:t>
+      </w:r>
+      <w:proofErr w:type="gramStart"/>
+      <w:r>
+        <w:rPr>
+          <w:rFonts w:cstheme="minorHAnsi"/>
+          <w:sz w:val="32"/>
+          <w:szCs w:val="32"/>
+          <w:lang w:bidi="fa-IR"/>
+        </w:rPr>
+        <w:t>Interpolations</w:t>
+      </w:r>
+      <w:bookmarkEnd w:id="0"/>
+      <w:r>
+        <w:rPr>
+          <w:rFonts w:cstheme="minorHAnsi" w:hint="cs"/>
+          <w:sz w:val="32"/>
+          <w:szCs w:val="32"/>
+          <w:rtl/>
+          <w:lang w:bidi="fa-IR"/>
+        </w:rPr>
+        <w:t xml:space="preserve"> :</w:t>
+      </w:r>
+      <w:proofErr w:type="gramEnd"/>
+    </w:p>
+    <w:p>
+      <w:pPr>
+        <w:pStyle w:val="ListParagraph"/>
+        <w:bidi/>
+        <w:jc w:val="both"/>
+        <w:rPr>
+          <w:rFonts w:cstheme="minorHAnsi"/>
+          <w:sz w:val="32"/>
+          <w:szCs w:val="32"/>
+          <w:lang w:bidi="fa-IR"/>
+        </w:rPr>
+      </w:pPr>
+      <w:r>
+        <w:rPr>
+          <w:rFonts w:cstheme="minorHAnsi"/>
+          <w:sz w:val="32"/>
+          <w:szCs w:val="32"/>
+          <w:rtl/>
+          <w:lang w:bidi="fa-IR"/>
+        </w:rPr>
+        <w:t>در</w:t>
+      </w:r>
+      <w:r>
+        <w:rPr>
+          <w:rFonts w:cstheme="minorHAnsi"/>
+          <w:sz w:val="32"/>
+          <w:szCs w:val="32"/>
+          <w:lang w:bidi="fa-IR"/>
+        </w:rPr>
+        <w:t xml:space="preserve"> C# 11 </w:t>
+      </w:r>
+      <w:r>
+        <w:rPr>
+          <w:rFonts w:cstheme="minorHAnsi"/>
+          <w:sz w:val="32"/>
+          <w:szCs w:val="32"/>
+          <w:rtl/>
+          <w:lang w:bidi="fa-IR"/>
+        </w:rPr>
+        <w:t>امکان رفتن به خط جدید در فرمت</w:t>
+      </w:r>
+      <w:r>
+        <w:rPr>
+          <w:rFonts w:cstheme="minorHAnsi"/>
+          <w:sz w:val="32"/>
+          <w:szCs w:val="32"/>
+          <w:lang w:bidi="fa-IR"/>
+        </w:rPr>
+        <w:t xml:space="preserve"> String </w:t>
+      </w:r>
+      <w:proofErr w:type="spellStart"/>
+      <w:r>
+        <w:rPr>
+          <w:rFonts w:cstheme="minorHAnsi"/>
+          <w:sz w:val="32"/>
+          <w:szCs w:val="32"/>
+          <w:lang w:bidi="fa-IR"/>
+        </w:rPr>
+        <w:t>InterPolation</w:t>
+      </w:r>
+      <w:proofErr w:type="spellEnd"/>
+      <w:r>
+        <w:rPr>
+          <w:rFonts w:cstheme="minorHAnsi"/>
+          <w:sz w:val="32"/>
+          <w:szCs w:val="32"/>
+          <w:lang w:bidi="fa-IR"/>
         </w:rPr>
         <w:t xml:space="preserve"> </w:t>
       </w:r>
       <w:r>
         <w:rPr>
-          <w:rFonts w:cstheme="minorHAnsi" w:hint="cs"/>
-          <w:color w:val="333333"/>
-          <w:sz w:val="32"/>
-          <w:szCs w:val="32"/>
-          <w:shd w:val="clear" w:color="auto" w:fill="FFFFFF"/>
-          <w:rtl/>
-        </w:rPr>
-        <w:t>کردیم.</w:t>
-      </w:r>
-      <w:r>
-        <w:rPr>
-          <w:rFonts w:cstheme="minorHAnsi" w:hint="cs"/>
-          <w:color w:val="333333"/>
-          <w:sz w:val="32"/>
-          <w:szCs w:val="32"/>
-          <w:shd w:val="clear" w:color="auto" w:fill="FFFFFF"/>
-          <w:rtl/>
-        </w:rPr>
-        <w:t xml:space="preserve"> حال با استفاده از این قابلیت </w:t>
-      </w:r>
-      <w:r>
-        <w:rPr>
-          <w:rFonts w:cstheme="minorHAnsi"/>
-          <w:color w:val="333333"/>
-          <w:sz w:val="32"/>
-          <w:szCs w:val="32"/>
-          <w:shd w:val="clear" w:color="auto" w:fill="FFFFFF"/>
-        </w:rPr>
-        <w:t>C# 11</w:t>
-      </w:r>
-      <w:r>
-        <w:rPr>
-          <w:rFonts w:cstheme="minorHAnsi" w:hint="cs"/>
-          <w:color w:val="333333"/>
-          <w:sz w:val="32"/>
-          <w:szCs w:val="32"/>
-          <w:shd w:val="clear" w:color="auto" w:fill="FFFFFF"/>
-          <w:rtl/>
-          <w:lang w:bidi="fa-IR"/>
-        </w:rPr>
-        <w:t xml:space="preserve"> تنها کافیست جمله را بین سه تا کوتیشن قرار دهیم و قسمتی از متن که داخل تک کوتیشن نمایش داده شود را به همان صورت بنویسیم.</w:t>
-      </w:r>
-      <w:r>
-        <w:rPr>
-          <w:rFonts w:cstheme="minorHAnsi" w:hint="cs"/>
-          <w:color w:val="333333"/>
-          <w:sz w:val="32"/>
-          <w:szCs w:val="32"/>
-          <w:shd w:val="clear" w:color="auto" w:fill="FFFFFF"/>
-          <w:rtl/>
-        </w:rPr>
-        <w:t>(برای درک بهتر در پروژه اعلام</w:t>
-      </w:r>
-      <w:r>
-        <w:rPr>
-          <w:rFonts w:cstheme="minorHAnsi" w:hint="cs"/>
-          <w:color w:val="333333"/>
-          <w:sz w:val="32"/>
-          <w:szCs w:val="32"/>
-          <w:shd w:val="clear" w:color="auto" w:fill="FFFFFF"/>
-          <w:rtl/>
+          <w:rFonts w:cstheme="minorHAnsi"/>
+          <w:sz w:val="32"/>
+          <w:szCs w:val="32"/>
+          <w:rtl/>
+          <w:lang w:bidi="fa-IR"/>
+        </w:rPr>
+        <w:t>اضافه شده است. این امکان به شما کمک می کند تا کد های</w:t>
+      </w:r>
+      <w:r>
+        <w:rPr>
+          <w:rFonts w:cstheme="minorHAnsi"/>
+          <w:sz w:val="32"/>
+          <w:szCs w:val="32"/>
+          <w:lang w:bidi="fa-IR"/>
+        </w:rPr>
+        <w:t xml:space="preserve"> C# </w:t>
+      </w:r>
+      <w:r>
+        <w:rPr>
+          <w:rFonts w:cstheme="minorHAnsi"/>
+          <w:sz w:val="32"/>
+          <w:szCs w:val="32"/>
+          <w:rtl/>
+          <w:lang w:bidi="fa-IR"/>
+        </w:rPr>
+        <w:t>و خطوط جدید داخل { } خوانایی و فرمت بهتری داشته باشند</w:t>
+      </w:r>
+      <w:r>
+        <w:rPr>
+          <w:rFonts w:cstheme="minorHAnsi"/>
+          <w:sz w:val="32"/>
+          <w:szCs w:val="32"/>
+          <w:lang w:bidi="fa-IR"/>
+        </w:rPr>
+        <w:t>.</w:t>
+      </w:r>
+    </w:p>
+    <w:p>
+      <w:pPr>
+        <w:pStyle w:val="ListParagraph"/>
+        <w:bidi/>
+        <w:jc w:val="both"/>
+        <w:rPr>
+          <w:rFonts w:cstheme="minorHAnsi"/>
+          <w:sz w:val="32"/>
+          <w:szCs w:val="32"/>
+          <w:lang w:bidi="fa-IR"/>
+        </w:rPr>
+      </w:pPr>
+    </w:p>
+    <w:p>
+      <w:pPr>
+        <w:pStyle w:val="ListParagraph"/>
+        <w:numPr>
+          <w:ilvl w:val="0"/>
+          <w:numId w:val="1"/>
+        </w:numPr>
+        <w:bidi/>
+        <w:jc w:val="both"/>
+        <w:rPr>
+          <w:rFonts w:cstheme="minorHAnsi"/>
+          <w:sz w:val="32"/>
+          <w:szCs w:val="32"/>
+          <w:lang w:bidi="fa-IR"/>
+        </w:rPr>
+      </w:pPr>
+      <w:r>
+        <w:rPr>
+          <w:rFonts w:cstheme="minorHAnsi"/>
+          <w:sz w:val="32"/>
+          <w:szCs w:val="32"/>
+          <w:lang w:bidi="fa-IR"/>
+        </w:rPr>
+        <w:t xml:space="preserve">Utf8 string </w:t>
+      </w:r>
+      <w:proofErr w:type="gramStart"/>
+      <w:r>
+        <w:rPr>
+          <w:rFonts w:cstheme="minorHAnsi"/>
+          <w:sz w:val="32"/>
+          <w:szCs w:val="32"/>
+          <w:lang w:bidi="fa-IR"/>
+        </w:rPr>
+        <w:t>literals</w:t>
+      </w:r>
+      <w:r>
+        <w:rPr>
+          <w:rFonts w:cstheme="minorHAnsi" w:hint="cs"/>
+          <w:sz w:val="32"/>
+          <w:szCs w:val="32"/>
+          <w:rtl/>
+          <w:lang w:bidi="fa-IR"/>
+        </w:rPr>
+        <w:t xml:space="preserve"> :</w:t>
+      </w:r>
+      <w:proofErr w:type="gramEnd"/>
+    </w:p>
+    <w:p>
+      <w:pPr>
+        <w:pStyle w:val="ListParagraph"/>
+        <w:bidi/>
+        <w:jc w:val="both"/>
+        <w:rPr>
+          <w:rFonts w:cstheme="minorHAnsi"/>
+          <w:sz w:val="32"/>
+          <w:szCs w:val="32"/>
+          <w:lang w:bidi="fa-IR"/>
+        </w:rPr>
+      </w:pPr>
+      <w:r>
+        <w:rPr>
+          <w:rFonts w:cstheme="minorHAnsi"/>
+          <w:sz w:val="32"/>
+          <w:szCs w:val="32"/>
+          <w:rtl/>
+          <w:lang w:bidi="fa-IR"/>
+        </w:rPr>
+        <w:t>سی شارپ 11 رشته های</w:t>
+      </w:r>
+      <w:r>
+        <w:rPr>
+          <w:rFonts w:cstheme="minorHAnsi"/>
+          <w:sz w:val="32"/>
+          <w:szCs w:val="32"/>
+          <w:lang w:bidi="fa-IR"/>
+        </w:rPr>
+        <w:t xml:space="preserve"> UTF-8 </w:t>
+      </w:r>
+      <w:r>
+        <w:rPr>
+          <w:rFonts w:cstheme="minorHAnsi"/>
+          <w:sz w:val="32"/>
+          <w:szCs w:val="32"/>
+          <w:rtl/>
+          <w:lang w:bidi="fa-IR"/>
+        </w:rPr>
+        <w:t>را معرفی کرده است که اجازه می دهد تنها کاراکتر های</w:t>
+      </w:r>
+      <w:r>
+        <w:rPr>
+          <w:rFonts w:cstheme="minorHAnsi"/>
+          <w:sz w:val="32"/>
+          <w:szCs w:val="32"/>
+          <w:lang w:bidi="fa-IR"/>
+        </w:rPr>
+        <w:t xml:space="preserve"> UTF-8 </w:t>
+      </w:r>
+      <w:r>
+        <w:rPr>
+          <w:rFonts w:cstheme="minorHAnsi"/>
+          <w:sz w:val="32"/>
+          <w:szCs w:val="32"/>
+          <w:rtl/>
+          <w:lang w:bidi="fa-IR"/>
+        </w:rPr>
+        <w:t>به نمایش بایت آن ها تبدیل کنید.این تبدیل در زمان کامپایل انجام می شود</w:t>
+      </w:r>
+      <w:r>
+        <w:rPr>
+          <w:rFonts w:cstheme="minorHAnsi"/>
+          <w:sz w:val="32"/>
+          <w:szCs w:val="32"/>
+          <w:lang w:bidi="fa-IR"/>
+        </w:rPr>
+        <w:t>.</w:t>
+      </w:r>
+    </w:p>
+    <w:p>
+      <w:pPr>
+        <w:pStyle w:val="ListParagraph"/>
+        <w:bidi/>
+        <w:jc w:val="both"/>
+        <w:rPr>
+          <w:rFonts w:cstheme="minorHAnsi"/>
+          <w:sz w:val="32"/>
+          <w:szCs w:val="32"/>
+          <w:lang w:bidi="fa-IR"/>
+        </w:rPr>
+      </w:pPr>
+    </w:p>
+    <w:p>
+      <w:pPr>
+        <w:pStyle w:val="ListParagraph"/>
+        <w:numPr>
+          <w:ilvl w:val="0"/>
+          <w:numId w:val="1"/>
+        </w:numPr>
+        <w:bidi/>
+        <w:jc w:val="both"/>
+        <w:rPr>
+          <w:rFonts w:cstheme="minorHAnsi"/>
+          <w:sz w:val="32"/>
+          <w:szCs w:val="32"/>
+          <w:lang w:bidi="fa-IR"/>
+        </w:rPr>
+      </w:pPr>
+      <w:proofErr w:type="spellStart"/>
+      <w:r>
+        <w:rPr>
+          <w:rFonts w:cstheme="minorHAnsi"/>
+          <w:sz w:val="32"/>
+          <w:szCs w:val="32"/>
+          <w:lang w:bidi="fa-IR"/>
+        </w:rPr>
+        <w:t>IntPtr</w:t>
+      </w:r>
+      <w:proofErr w:type="spellEnd"/>
+      <w:r>
+        <w:rPr>
+          <w:rFonts w:cstheme="minorHAnsi"/>
+          <w:sz w:val="32"/>
+          <w:szCs w:val="32"/>
+          <w:lang w:bidi="fa-IR"/>
+        </w:rPr>
+        <w:t xml:space="preserve"> and </w:t>
+      </w:r>
+      <w:proofErr w:type="spellStart"/>
+      <w:proofErr w:type="gramStart"/>
+      <w:r>
+        <w:rPr>
+          <w:rFonts w:cstheme="minorHAnsi"/>
+          <w:sz w:val="32"/>
+          <w:szCs w:val="32"/>
+          <w:lang w:bidi="fa-IR"/>
+        </w:rPr>
+        <w:t>UIntPtr</w:t>
+      </w:r>
+      <w:proofErr w:type="spellEnd"/>
+      <w:r>
+        <w:rPr>
+          <w:rFonts w:cstheme="minorHAnsi" w:hint="cs"/>
+          <w:sz w:val="32"/>
+          <w:szCs w:val="32"/>
+          <w:rtl/>
+          <w:lang w:bidi="fa-IR"/>
+        </w:rPr>
+        <w:t xml:space="preserve"> :</w:t>
+      </w:r>
+      <w:proofErr w:type="gramEnd"/>
+      <w:r>
+        <w:rPr>
+          <w:rFonts w:cstheme="minorHAnsi" w:hint="cs"/>
+          <w:sz w:val="32"/>
+          <w:szCs w:val="32"/>
+          <w:rtl/>
+          <w:lang w:bidi="fa-IR"/>
         </w:rPr>
         <w:t xml:space="preserve"> </w:t>
       </w:r>
-      <w:r>
-        <w:rPr>
-          <w:rFonts w:cstheme="minorHAnsi" w:hint="cs"/>
-          <w:color w:val="333333"/>
-          <w:sz w:val="32"/>
-          <w:szCs w:val="32"/>
-          <w:shd w:val="clear" w:color="auto" w:fill="FFFFFF"/>
-          <w:rtl/>
-        </w:rPr>
-        <w:t xml:space="preserve">شده نمونه ها در کلاس </w:t>
+    </w:p>
+    <w:p>
+      <w:pPr>
+        <w:pStyle w:val="ListParagraph"/>
+        <w:bidi/>
+        <w:jc w:val="both"/>
+        <w:rPr>
+          <w:rFonts w:cstheme="minorHAnsi"/>
+          <w:sz w:val="32"/>
+          <w:szCs w:val="32"/>
+          <w:lang w:bidi="fa-IR"/>
+        </w:rPr>
+      </w:pPr>
+      <w:r>
+        <w:rPr>
+          <w:rFonts w:cstheme="minorHAnsi"/>
+          <w:sz w:val="32"/>
+          <w:szCs w:val="32"/>
+          <w:rtl/>
+          <w:lang w:bidi="fa-IR"/>
+        </w:rPr>
+        <w:t>نوع های</w:t>
+      </w:r>
+      <w:r>
+        <w:rPr>
+          <w:rFonts w:cstheme="minorHAnsi"/>
+          <w:sz w:val="32"/>
+          <w:szCs w:val="32"/>
+          <w:lang w:bidi="fa-IR"/>
+        </w:rPr>
+        <w:t xml:space="preserve"> </w:t>
       </w:r>
       <w:proofErr w:type="spellStart"/>
       <w:r>
         <w:rPr>
           <w:rFonts w:cstheme="minorHAnsi"/>
-          <w:color w:val="333333"/>
-          <w:sz w:val="32"/>
-          <w:szCs w:val="32"/>
-          <w:shd w:val="clear" w:color="auto" w:fill="FFFFFF"/>
-        </w:rPr>
-        <w:t>RawStringLiterals</w:t>
+          <w:sz w:val="32"/>
+          <w:szCs w:val="32"/>
+          <w:lang w:bidi="fa-IR"/>
+        </w:rPr>
+        <w:t>nint</w:t>
       </w:r>
       <w:proofErr w:type="spellEnd"/>
       <w:r>
         <w:rPr>
-          <w:rFonts w:cstheme="minorHAnsi" w:hint="cs"/>
-          <w:color w:val="333333"/>
-          <w:sz w:val="32"/>
-          <w:szCs w:val="32"/>
-          <w:shd w:val="clear" w:color="auto" w:fill="FFFFFF"/>
-          <w:rtl/>
-        </w:rPr>
-        <w:t xml:space="preserve"> پیاده سازی شده اند)</w:t>
-      </w:r>
-      <w:r>
-        <w:rPr>
-          <w:rFonts w:cstheme="minorHAnsi" w:hint="cs"/>
-          <w:color w:val="333333"/>
-          <w:sz w:val="32"/>
-          <w:szCs w:val="32"/>
-          <w:shd w:val="clear" w:color="auto" w:fill="FFFFFF"/>
-          <w:rtl/>
+          <w:rFonts w:cstheme="minorHAnsi"/>
+          <w:sz w:val="32"/>
+          <w:szCs w:val="32"/>
+          <w:lang w:bidi="fa-IR"/>
+        </w:rPr>
+        <w:t xml:space="preserve"> </w:t>
+      </w:r>
+      <w:r>
+        <w:rPr>
+          <w:rFonts w:cstheme="minorHAnsi"/>
+          <w:sz w:val="32"/>
+          <w:szCs w:val="32"/>
+          <w:rtl/>
+          <w:lang w:bidi="fa-IR"/>
+        </w:rPr>
+        <w:t>و</w:t>
+      </w:r>
+      <w:r>
+        <w:rPr>
+          <w:rFonts w:cstheme="minorHAnsi"/>
+          <w:sz w:val="32"/>
+          <w:szCs w:val="32"/>
+          <w:lang w:bidi="fa-IR"/>
+        </w:rPr>
+        <w:t xml:space="preserve"> </w:t>
+      </w:r>
+      <w:proofErr w:type="spellStart"/>
+      <w:r>
+        <w:rPr>
+          <w:rFonts w:cstheme="minorHAnsi"/>
+          <w:sz w:val="32"/>
+          <w:szCs w:val="32"/>
+          <w:lang w:bidi="fa-IR"/>
+        </w:rPr>
+        <w:t>nuint</w:t>
+      </w:r>
+      <w:proofErr w:type="spellEnd"/>
+      <w:r>
+        <w:rPr>
+          <w:rFonts w:cstheme="minorHAnsi"/>
+          <w:sz w:val="32"/>
+          <w:szCs w:val="32"/>
+          <w:lang w:bidi="fa-IR"/>
+        </w:rPr>
+        <w:t xml:space="preserve"> </w:t>
+      </w:r>
+      <w:r>
+        <w:rPr>
+          <w:rFonts w:cstheme="minorHAnsi"/>
+          <w:sz w:val="32"/>
+          <w:szCs w:val="32"/>
+          <w:rtl/>
+          <w:lang w:bidi="fa-IR"/>
+        </w:rPr>
+        <w:t>اکنون به ترتیب با نام مستعار</w:t>
+      </w:r>
+      <w:r>
+        <w:rPr>
+          <w:rFonts w:cstheme="minorHAnsi"/>
+          <w:sz w:val="32"/>
+          <w:szCs w:val="32"/>
+          <w:lang w:bidi="fa-IR"/>
+        </w:rPr>
+        <w:t xml:space="preserve"> </w:t>
+      </w:r>
+      <w:proofErr w:type="spellStart"/>
+      <w:r>
+        <w:rPr>
+          <w:rFonts w:cstheme="minorHAnsi"/>
+          <w:sz w:val="32"/>
+          <w:szCs w:val="32"/>
+          <w:lang w:bidi="fa-IR"/>
+        </w:rPr>
+        <w:t>System.IntPtr</w:t>
+      </w:r>
+      <w:proofErr w:type="spellEnd"/>
+      <w:r>
+        <w:rPr>
+          <w:rFonts w:cstheme="minorHAnsi"/>
+          <w:sz w:val="32"/>
+          <w:szCs w:val="32"/>
+          <w:lang w:bidi="fa-IR"/>
+        </w:rPr>
+        <w:t xml:space="preserve"> </w:t>
+      </w:r>
+      <w:r>
+        <w:rPr>
+          <w:rFonts w:cstheme="minorHAnsi"/>
+          <w:sz w:val="32"/>
+          <w:szCs w:val="32"/>
+          <w:rtl/>
+          <w:lang w:bidi="fa-IR"/>
+        </w:rPr>
+        <w:t>و</w:t>
+      </w:r>
+      <w:r>
+        <w:rPr>
+          <w:rFonts w:cstheme="minorHAnsi"/>
+          <w:sz w:val="32"/>
+          <w:szCs w:val="32"/>
+          <w:lang w:bidi="fa-IR"/>
+        </w:rPr>
+        <w:t xml:space="preserve"> </w:t>
+      </w:r>
+      <w:proofErr w:type="spellStart"/>
+      <w:r>
+        <w:rPr>
+          <w:rFonts w:cstheme="minorHAnsi"/>
+          <w:sz w:val="32"/>
+          <w:szCs w:val="32"/>
+          <w:lang w:bidi="fa-IR"/>
+        </w:rPr>
+        <w:t>System.UIntPtr</w:t>
+      </w:r>
+      <w:proofErr w:type="spellEnd"/>
+      <w:r>
+        <w:rPr>
+          <w:rFonts w:cstheme="minorHAnsi"/>
+          <w:sz w:val="32"/>
+          <w:szCs w:val="32"/>
+          <w:lang w:bidi="fa-IR"/>
+        </w:rPr>
+        <w:t xml:space="preserve"> </w:t>
+      </w:r>
+      <w:r>
+        <w:rPr>
+          <w:rFonts w:cstheme="minorHAnsi" w:hint="cs"/>
+          <w:sz w:val="32"/>
+          <w:szCs w:val="32"/>
+          <w:rtl/>
+          <w:lang w:bidi="fa-IR"/>
+        </w:rPr>
+        <w:t xml:space="preserve"> در سی شارپ 11 </w:t>
+      </w:r>
+      <w:r>
+        <w:rPr>
+          <w:rFonts w:cstheme="minorHAnsi"/>
+          <w:sz w:val="32"/>
+          <w:szCs w:val="32"/>
+          <w:rtl/>
+          <w:lang w:bidi="fa-IR"/>
+        </w:rPr>
+        <w:t>هستند</w:t>
+      </w:r>
+      <w:r>
+        <w:rPr>
+          <w:rFonts w:cstheme="minorHAnsi"/>
+          <w:sz w:val="32"/>
+          <w:szCs w:val="32"/>
+          <w:lang w:bidi="fa-IR"/>
         </w:rPr>
         <w:t>.</w:t>
       </w:r>
@@ -1541,31 +2020,52 @@
     </w:p>
     <w:p>
       <w:pPr>
-        <w:bidi/>
-        <w:jc w:val="both"/>
-        <w:rPr>
-          <w:rFonts w:cstheme="minorHAnsi"/>
-          <w:sz w:val="32"/>
-          <w:szCs w:val="32"/>
-          <w:rtl/>
-          <w:lang w:bidi="fa-IR"/>
-        </w:rPr>
-      </w:pPr>
-      <w:bookmarkStart w:id="0" w:name="_GoBack"/>
-      <w:bookmarkEnd w:id="0"/>
-    </w:p>
-    <w:p>
-      <w:pPr>
         <w:pStyle w:val="ListParagraph"/>
-        <w:bidi/>
-        <w:jc w:val="both"/>
-        <w:rPr>
-          <w:rFonts w:cstheme="minorHAnsi"/>
-          <w:sz w:val="32"/>
-          <w:szCs w:val="32"/>
-          <w:lang w:bidi="fa-IR"/>
-        </w:rPr>
-      </w:pPr>
+        <w:numPr>
+          <w:ilvl w:val="0"/>
+          <w:numId w:val="1"/>
+        </w:numPr>
+        <w:bidi/>
+        <w:jc w:val="both"/>
+        <w:rPr>
+          <w:rFonts w:cstheme="minorHAnsi"/>
+          <w:sz w:val="32"/>
+          <w:szCs w:val="32"/>
+          <w:lang w:bidi="fa-IR"/>
+        </w:rPr>
+      </w:pPr>
+      <w:r>
+        <w:rPr>
+          <w:rFonts w:cstheme="minorHAnsi"/>
+          <w:sz w:val="32"/>
+          <w:szCs w:val="32"/>
+          <w:lang w:bidi="fa-IR"/>
+        </w:rPr>
+        <w:t xml:space="preserve">Auto-default </w:t>
+      </w:r>
+      <w:proofErr w:type="spellStart"/>
+      <w:proofErr w:type="gramStart"/>
+      <w:r>
+        <w:rPr>
+          <w:rFonts w:cstheme="minorHAnsi"/>
+          <w:sz w:val="32"/>
+          <w:szCs w:val="32"/>
+          <w:lang w:bidi="fa-IR"/>
+        </w:rPr>
+        <w:t>Structs</w:t>
+      </w:r>
+      <w:proofErr w:type="spellEnd"/>
+      <w:r>
+        <w:rPr>
+          <w:rFonts w:cstheme="minorHAnsi" w:hint="cs"/>
+          <w:sz w:val="32"/>
+          <w:szCs w:val="32"/>
+          <w:rtl/>
+          <w:lang w:bidi="fa-IR"/>
+        </w:rPr>
+        <w:t xml:space="preserve"> :</w:t>
+      </w:r>
+      <w:proofErr w:type="gramEnd"/>
     </w:p>
     <w:p>
       <w:pPr>
@@ -1576,6 +2076,247 @@
           <w:rFonts w:cstheme="minorHAnsi"/>
           <w:sz w:val="32"/>
           <w:szCs w:val="32"/>
+          <w:lang w:bidi="fa-IR"/>
+        </w:rPr>
+      </w:pPr>
+      <w:r>
+        <w:rPr>
+          <w:rFonts w:cstheme="minorHAnsi"/>
+          <w:sz w:val="32"/>
+          <w:szCs w:val="32"/>
+          <w:rtl/>
+          <w:lang w:bidi="fa-IR"/>
+        </w:rPr>
+        <w:t>کامپایلر</w:t>
+      </w:r>
+      <w:r>
+        <w:rPr>
+          <w:rFonts w:cstheme="minorHAnsi"/>
+          <w:sz w:val="32"/>
+          <w:szCs w:val="32"/>
+          <w:lang w:bidi="fa-IR"/>
+        </w:rPr>
+        <w:t xml:space="preserve"> C# 11 </w:t>
+      </w:r>
+      <w:r>
+        <w:rPr>
+          <w:rFonts w:cstheme="minorHAnsi"/>
+          <w:sz w:val="32"/>
+          <w:szCs w:val="32"/>
+          <w:rtl/>
+          <w:lang w:bidi="fa-IR"/>
+        </w:rPr>
+        <w:t>تضمین می‌کند که تمام فیلدهای نوع</w:t>
+      </w:r>
+      <w:r>
+        <w:rPr>
+          <w:rFonts w:cstheme="minorHAnsi"/>
+          <w:sz w:val="32"/>
+          <w:szCs w:val="32"/>
+          <w:lang w:bidi="fa-IR"/>
+        </w:rPr>
+        <w:t xml:space="preserve"> </w:t>
+      </w:r>
+      <w:proofErr w:type="spellStart"/>
+      <w:r>
+        <w:rPr>
+          <w:rFonts w:cstheme="minorHAnsi"/>
+          <w:sz w:val="32"/>
+          <w:szCs w:val="32"/>
+          <w:lang w:bidi="fa-IR"/>
+        </w:rPr>
+        <w:t>struct</w:t>
+      </w:r>
+      <w:proofErr w:type="spellEnd"/>
+      <w:r>
+        <w:rPr>
+          <w:rFonts w:cstheme="minorHAnsi"/>
+          <w:sz w:val="32"/>
+          <w:szCs w:val="32"/>
+          <w:lang w:bidi="fa-IR"/>
+        </w:rPr>
+        <w:t xml:space="preserve"> </w:t>
+      </w:r>
+      <w:r>
+        <w:rPr>
+          <w:rFonts w:cstheme="minorHAnsi"/>
+          <w:sz w:val="32"/>
+          <w:szCs w:val="32"/>
+          <w:rtl/>
+          <w:lang w:bidi="fa-IR"/>
+        </w:rPr>
+        <w:t xml:space="preserve">با مقادیر پیش فرض‌شان به عنوان بخشی از اجرای </w:t>
+      </w:r>
+      <w:r>
+        <w:rPr>
+          <w:rFonts w:cstheme="minorHAnsi"/>
+          <w:sz w:val="32"/>
+          <w:szCs w:val="32"/>
+          <w:lang w:bidi="fa-IR"/>
+        </w:rPr>
+        <w:t xml:space="preserve">constructor </w:t>
+      </w:r>
+      <w:r>
+        <w:rPr>
+          <w:rFonts w:cstheme="minorHAnsi"/>
+          <w:sz w:val="32"/>
+          <w:szCs w:val="32"/>
+          <w:rtl/>
+          <w:lang w:bidi="fa-IR"/>
+        </w:rPr>
+        <w:t xml:space="preserve">، مقداردهی اولیه می شوند. این تغییر به این معنی است که هر فیلد یا </w:t>
+      </w:r>
+      <w:r>
+        <w:rPr>
+          <w:rFonts w:cstheme="minorHAnsi"/>
+          <w:sz w:val="32"/>
+          <w:szCs w:val="32"/>
+          <w:lang w:bidi="fa-IR"/>
+        </w:rPr>
+        <w:t>Property</w:t>
+      </w:r>
+      <w:r>
+        <w:rPr>
+          <w:rFonts w:cstheme="minorHAnsi"/>
+          <w:sz w:val="32"/>
+          <w:szCs w:val="32"/>
+          <w:rtl/>
+          <w:lang w:bidi="fa-IR"/>
+        </w:rPr>
+        <w:t xml:space="preserve"> خودکار که توسط </w:t>
+      </w:r>
+      <w:r>
+        <w:rPr>
+          <w:rFonts w:cstheme="minorHAnsi"/>
+          <w:sz w:val="32"/>
+          <w:szCs w:val="32"/>
+          <w:lang w:bidi="fa-IR"/>
+        </w:rPr>
+        <w:t>constructor</w:t>
+      </w:r>
+      <w:r>
+        <w:rPr>
+          <w:rFonts w:cstheme="minorHAnsi" w:hint="cs"/>
+          <w:sz w:val="32"/>
+          <w:szCs w:val="32"/>
+          <w:rtl/>
+          <w:lang w:bidi="fa-IR"/>
+        </w:rPr>
+        <w:t xml:space="preserve"> </w:t>
+      </w:r>
+      <w:r>
+        <w:rPr>
+          <w:rFonts w:cstheme="minorHAnsi"/>
+          <w:sz w:val="32"/>
+          <w:szCs w:val="32"/>
+          <w:rtl/>
+          <w:lang w:bidi="fa-IR"/>
+        </w:rPr>
+        <w:t>(سازنده) مقداردهی نشده است، به صورت اتوماتیک توسط کامپایلر مقداردهی اولیه می‌شود</w:t>
+      </w:r>
+      <w:r>
+        <w:rPr>
+          <w:rFonts w:cstheme="minorHAnsi"/>
+          <w:sz w:val="32"/>
+          <w:szCs w:val="32"/>
+          <w:lang w:bidi="fa-IR"/>
+        </w:rPr>
+        <w:t xml:space="preserve">. </w:t>
+      </w:r>
+      <w:proofErr w:type="spellStart"/>
+      <w:r>
+        <w:rPr>
+          <w:rFonts w:cstheme="minorHAnsi"/>
+          <w:sz w:val="32"/>
+          <w:szCs w:val="32"/>
+          <w:lang w:bidi="fa-IR"/>
+        </w:rPr>
+        <w:t>Struct</w:t>
+      </w:r>
+      <w:proofErr w:type="spellEnd"/>
+      <w:r>
+        <w:rPr>
+          <w:rFonts w:cstheme="minorHAnsi"/>
+          <w:sz w:val="32"/>
+          <w:szCs w:val="32"/>
+          <w:rtl/>
+          <w:lang w:bidi="fa-IR"/>
+        </w:rPr>
+        <w:t xml:space="preserve">هایی که </w:t>
+      </w:r>
+      <w:proofErr w:type="gramStart"/>
+      <w:r>
+        <w:rPr>
+          <w:rFonts w:cstheme="minorHAnsi"/>
+          <w:sz w:val="32"/>
+          <w:szCs w:val="32"/>
+          <w:lang w:bidi="fa-IR"/>
+        </w:rPr>
+        <w:t xml:space="preserve">constructor </w:t>
+      </w:r>
+      <w:r>
+        <w:rPr>
+          <w:rFonts w:cstheme="minorHAnsi" w:hint="cs"/>
+          <w:sz w:val="32"/>
+          <w:szCs w:val="32"/>
+          <w:rtl/>
+          <w:lang w:bidi="fa-IR"/>
+        </w:rPr>
+        <w:t xml:space="preserve"> </w:t>
+      </w:r>
+      <w:r>
+        <w:rPr>
+          <w:rFonts w:cstheme="minorHAnsi"/>
+          <w:sz w:val="32"/>
+          <w:szCs w:val="32"/>
+          <w:rtl/>
+          <w:lang w:bidi="fa-IR"/>
+        </w:rPr>
+        <w:t>قطعا</w:t>
+      </w:r>
+      <w:proofErr w:type="gramEnd"/>
+      <w:r>
+        <w:rPr>
+          <w:rFonts w:cstheme="minorHAnsi"/>
+          <w:sz w:val="32"/>
+          <w:szCs w:val="32"/>
+          <w:rtl/>
+          <w:lang w:bidi="fa-IR"/>
+        </w:rPr>
+        <w:t xml:space="preserve"> همه فیلدها را به آن اختصاص نمی‌دهد اکنون کامپایل می‌شوند، و هر فیلدی که به صراحت مقداردهی اولیه نشده باشد، با مقدار پیش فرض خودش تنظیم می‌شود</w:t>
+      </w:r>
+      <w:r>
+        <w:rPr>
+          <w:rFonts w:cstheme="minorHAnsi"/>
+          <w:sz w:val="32"/>
+          <w:szCs w:val="32"/>
+          <w:lang w:bidi="fa-IR"/>
+        </w:rPr>
+        <w:t>.</w:t>
+      </w:r>
+    </w:p>
+    <w:p>
+      <w:pPr>
+        <w:bidi/>
+        <w:jc w:val="both"/>
+        <w:rPr>
+          <w:rFonts w:cstheme="minorHAnsi"/>
+          <w:sz w:val="32"/>
+          <w:szCs w:val="32"/>
+          <w:rtl/>
+          <w:lang w:bidi="fa-IR"/>
+        </w:rPr>
+      </w:pPr>
+    </w:p>
+    <w:p>
+      <w:pPr>
+        <w:bidi/>
+        <w:ind w:left="360"/>
+        <w:jc w:val="both"/>
+        <w:rPr>
+          <w:rFonts w:cstheme="minorHAnsi"/>
+          <w:sz w:val="32"/>
+          <w:szCs w:val="32"/>
           <w:rtl/>
           <w:lang w:bidi="fa-IR"/>
         </w:rPr>
@@ -1593,8 +2334,8 @@
     </w:p>
     <w:p>
       <w:pPr>
-        <w:pStyle w:val="ListParagraph"/>
-        <w:bidi/>
+        <w:bidi/>
+        <w:ind w:left="360"/>
         <w:jc w:val="both"/>
         <w:rPr>
           <w:rStyle w:val="Hyperlink"/>
@@ -1629,143 +2370,6 @@
           <w:lang w:bidi="fa-IR"/>
         </w:rPr>
       </w:pPr>
-    </w:p>
-    <w:p>
-      <w:pPr>
-        <w:pStyle w:val="ListParagraph"/>
-        <w:numPr>
-          <w:ilvl w:val="0"/>
-          <w:numId w:val="1"/>
-        </w:numPr>
-        <w:bidi/>
-        <w:jc w:val="both"/>
-        <w:rPr>
-          <w:rFonts w:cstheme="minorHAnsi"/>
-          <w:sz w:val="32"/>
-          <w:szCs w:val="32"/>
-          <w:lang w:bidi="fa-IR"/>
-        </w:rPr>
-      </w:pPr>
-      <w:r>
-        <w:rPr>
-          <w:rFonts w:cstheme="minorHAnsi"/>
-          <w:sz w:val="32"/>
-          <w:szCs w:val="32"/>
-          <w:lang w:bidi="fa-IR"/>
-        </w:rPr>
-        <w:t>Allow new-lines in all Interpolations</w:t>
-      </w:r>
-    </w:p>
-    <w:p>
-      <w:pPr>
-        <w:pStyle w:val="ListParagraph"/>
-        <w:numPr>
-          <w:ilvl w:val="0"/>
-          <w:numId w:val="1"/>
-        </w:numPr>
-        <w:bidi/>
-        <w:jc w:val="both"/>
-        <w:rPr>
-          <w:rFonts w:cstheme="minorHAnsi"/>
-          <w:sz w:val="32"/>
-          <w:szCs w:val="32"/>
-          <w:lang w:bidi="fa-IR"/>
-        </w:rPr>
-      </w:pPr>
-      <w:r>
-        <w:rPr>
-          <w:rFonts w:cstheme="minorHAnsi"/>
-          <w:sz w:val="32"/>
-          <w:szCs w:val="32"/>
-          <w:lang w:bidi="fa-IR"/>
-        </w:rPr>
-        <w:t>Utf8 string literals</w:t>
-      </w:r>
-    </w:p>
-    <w:p>
-      <w:pPr>
-        <w:pStyle w:val="ListParagraph"/>
-        <w:numPr>
-          <w:ilvl w:val="0"/>
-          <w:numId w:val="1"/>
-        </w:numPr>
-        <w:bidi/>
-        <w:jc w:val="both"/>
-        <w:rPr>
-          <w:rFonts w:cstheme="minorHAnsi"/>
-          <w:sz w:val="32"/>
-          <w:szCs w:val="32"/>
-          <w:lang w:bidi="fa-IR"/>
-        </w:rPr>
-      </w:pPr>
-      <w:proofErr w:type="spellStart"/>
-      <w:r>
-        <w:rPr>
-          <w:rFonts w:cstheme="minorHAnsi"/>
-          <w:sz w:val="32"/>
-          <w:szCs w:val="32"/>
-          <w:lang w:bidi="fa-IR"/>
-        </w:rPr>
-        <w:t>IntPtr</w:t>
-      </w:r>
-      <w:proofErr w:type="spellEnd"/>
-      <w:r>
-        <w:rPr>
-          <w:rFonts w:cstheme="minorHAnsi"/>
-          <w:sz w:val="32"/>
-          <w:szCs w:val="32"/>
-          <w:lang w:bidi="fa-IR"/>
-        </w:rPr>
-        <w:t xml:space="preserve"> and </w:t>
-      </w:r>
-      <w:proofErr w:type="spellStart"/>
-      <w:r>
-        <w:rPr>
-          <w:rFonts w:cstheme="minorHAnsi"/>
-          <w:sz w:val="32"/>
-          <w:szCs w:val="32"/>
-          <w:lang w:bidi="fa-IR"/>
-        </w:rPr>
-        <w:t>UIntPtr</w:t>
-      </w:r>
-      <w:proofErr w:type="spellEnd"/>
-    </w:p>
-    <w:p>
-      <w:pPr>
-        <w:pStyle w:val="ListParagraph"/>
-        <w:numPr>
-          <w:ilvl w:val="0"/>
-          <w:numId w:val="1"/>
-        </w:numPr>
-        <w:bidi/>
-        <w:jc w:val="both"/>
-        <w:rPr>
-          <w:rFonts w:cstheme="minorHAnsi"/>
-          <w:sz w:val="32"/>
-          <w:szCs w:val="32"/>
-          <w:lang w:bidi="fa-IR"/>
-        </w:rPr>
-      </w:pPr>
-      <w:r>
-        <w:rPr>
-          <w:rFonts w:cstheme="minorHAnsi"/>
-          <w:sz w:val="32"/>
-          <w:szCs w:val="32"/>
-          <w:lang w:bidi="fa-IR"/>
-        </w:rPr>
-        <w:t xml:space="preserve">Auto-default </w:t>
-      </w:r>
-      <w:proofErr w:type="spellStart"/>
-      <w:r>
-        <w:rPr>
-          <w:rFonts w:cstheme="minorHAnsi"/>
-          <w:sz w:val="32"/>
-          <w:szCs w:val="32"/>
-          <w:lang w:bidi="fa-IR"/>
-        </w:rPr>
-        <w:t>Structs</w:t>
-      </w:r>
-      <w:proofErr w:type="spellEnd"/>
     </w:p>
     <w:p>
       <w:pPr>

</xml_diff>